<commit_message>
Completamento progettazione, creata classe Data,Fattura,ID.
</commit_message>
<xml_diff>
--- a/Progettazione/Analisi Software.docx
+++ b/Progettazione/Analisi Software.docx
@@ -563,21 +563,19 @@
               <w:rPr>
                 <w:b/>
               </w:rPr>
-              <w:t>L’</w:t>
-            </w:r>
-            <w:proofErr w:type="spellStart"/>
-            <w:r>
-              <w:rPr>
-                <w:b/>
-              </w:rPr>
-              <w:t>utete</w:t>
-            </w:r>
-            <w:proofErr w:type="spellEnd"/>
-            <w:r>
-              <w:rPr>
-                <w:b/>
-              </w:rPr>
-              <w:t xml:space="preserve"> visualizza la somma del’ importo delle fatture non pagate</w:t>
+              <w:t>L’ute</w:t>
+            </w:r>
+            <w:r>
+              <w:rPr>
+                <w:b/>
+              </w:rPr>
+              <w:t>n</w:t>
+            </w:r>
+            <w:r>
+              <w:rPr>
+                <w:b/>
+              </w:rPr>
+              <w:t>te visualizza la somma del’ importo delle fatture non pagate</w:t>
             </w:r>
           </w:p>
         </w:tc>
@@ -681,6 +679,12 @@
               </w:rPr>
               <w:t>L’utente visualizza le fatture non pagate di un cliente in ordine alfabetico</w:t>
             </w:r>
+            <w:r>
+              <w:rPr>
+                <w:b/>
+              </w:rPr>
+              <w:t>(inserendo ID utente)</w:t>
+            </w:r>
           </w:p>
         </w:tc>
       </w:tr>
@@ -1203,14 +1207,20 @@
               </w:rPr>
               <w:t xml:space="preserve">L’utente stampa una fattura in </w:t>
             </w:r>
-            <w:proofErr w:type="spellStart"/>
+            <w:r>
+              <w:rPr>
+                <w:b/>
+              </w:rPr>
+              <w:t>.</w:t>
+            </w:r>
+            <w:bookmarkStart w:id="0" w:name="_GoBack"/>
+            <w:bookmarkEnd w:id="0"/>
             <w:r>
               <w:rPr>
                 <w:b/>
               </w:rPr>
               <w:t>txt</w:t>
             </w:r>
-            <w:proofErr w:type="spellEnd"/>
           </w:p>
         </w:tc>
       </w:tr>
@@ -1415,8 +1425,6 @@
               </w:rPr>
               <w:t xml:space="preserve">L’utente </w:t>
             </w:r>
-            <w:bookmarkStart w:id="0" w:name="_GoBack"/>
-            <w:bookmarkEnd w:id="0"/>
           </w:p>
         </w:tc>
       </w:tr>

</xml_diff>